<commit_message>
concept question partially done
</commit_message>
<xml_diff>
--- a/HW12/HW12.docx
+++ b/HW12/HW12.docx
@@ -56,8 +56,16 @@
         <w:rPr>
           <w:rFonts w:ascii="Calibri" w:hAnsi="Calibri" w:cs="Calibri"/>
         </w:rPr>
-        <w:t>ID: weihuanw</w:t>
-      </w:r>
+        <w:t xml:space="preserve">ID: </w:t>
+      </w:r>
+      <w:proofErr w:type="spellStart"/>
+      <w:r>
+        <w:rPr>
+          <w:rFonts w:ascii="Calibri" w:hAnsi="Calibri" w:cs="Calibri"/>
+        </w:rPr>
+        <w:t>weihuanw</w:t>
+      </w:r>
+      <w:proofErr w:type="spellEnd"/>
     </w:p>
     <w:p>
       <w:pPr>
@@ -199,6 +207,12 @@
           <w:rFonts w:asciiTheme="minorHAnsi" w:hAnsiTheme="minorHAnsi" w:cstheme="minorHAnsi"/>
         </w:rPr>
       </w:pPr>
+      <w:r>
+        <w:rPr>
+          <w:rFonts w:asciiTheme="minorHAnsi" w:hAnsiTheme="minorHAnsi" w:cstheme="minorHAnsi"/>
+        </w:rPr>
+        <w:t>2. 6 x 6.</w:t>
+      </w:r>
     </w:p>
     <w:p>
       <w:pPr>
@@ -209,19 +223,6 @@
           <w:rFonts w:asciiTheme="minorHAnsi" w:hAnsiTheme="minorHAnsi" w:cstheme="minorHAnsi"/>
         </w:rPr>
       </w:pPr>
-      <w:r>
-        <w:rPr>
-          <w:rFonts w:asciiTheme="minorHAnsi" w:hAnsiTheme="minorHAnsi" w:cstheme="minorHAnsi"/>
-        </w:rPr>
-        <w:t>Problem 2</w:t>
-      </w:r>
-    </w:p>
-    <w:p>
-      <w:pPr>
-        <w:rPr>
-          <w:rFonts w:asciiTheme="minorHAnsi" w:hAnsiTheme="minorHAnsi" w:cstheme="minorHAnsi"/>
-        </w:rPr>
-      </w:pPr>
     </w:p>
     <w:p>
       <w:pPr>
@@ -236,13 +237,7 @@
         <w:rPr>
           <w:rFonts w:asciiTheme="minorHAnsi" w:hAnsiTheme="minorHAnsi" w:cstheme="minorHAnsi"/>
         </w:rPr>
-        <w:t xml:space="preserve">Problem </w:t>
-      </w:r>
-      <w:r>
-        <w:rPr>
-          <w:rFonts w:asciiTheme="minorHAnsi" w:hAnsiTheme="minorHAnsi" w:cstheme="minorHAnsi"/>
-        </w:rPr>
-        <w:t>3</w:t>
+        <w:t>Problem 2</w:t>
       </w:r>
     </w:p>
     <w:p>
@@ -265,24 +260,16 @@
         <w:rPr>
           <w:rFonts w:asciiTheme="minorHAnsi" w:hAnsiTheme="minorHAnsi" w:cstheme="minorHAnsi"/>
         </w:rPr>
-        <w:t xml:space="preserve">Problem </w:t>
-      </w:r>
-      <w:r>
-        <w:rPr>
-          <w:rFonts w:asciiTheme="minorHAnsi" w:hAnsiTheme="minorHAnsi" w:cstheme="minorHAnsi"/>
-        </w:rPr>
-        <w:t>4</w:t>
+        <w:t>Problem 3</w:t>
       </w:r>
     </w:p>
     <w:p>
       <w:pPr>
-        <w:rPr>
-          <w:rFonts w:asciiTheme="minorHAnsi" w:hAnsiTheme="minorHAnsi" w:cstheme="minorHAnsi"/>
-        </w:rPr>
-      </w:pPr>
-    </w:p>
-    <w:p>
-      <w:pPr>
+        <w:pStyle w:val="ListParagraph"/>
+        <w:numPr>
+          <w:ilvl w:val="0"/>
+          <w:numId w:val="13"/>
+        </w:numPr>
         <w:tabs>
           <w:tab w:val="left" w:pos="1710"/>
         </w:tabs>
@@ -294,13 +281,96 @@
         <w:rPr>
           <w:rFonts w:asciiTheme="minorHAnsi" w:hAnsiTheme="minorHAnsi" w:cstheme="minorHAnsi"/>
         </w:rPr>
-        <w:t xml:space="preserve">Problem </w:t>
-      </w:r>
-      <w:r>
-        <w:rPr>
-          <w:rFonts w:asciiTheme="minorHAnsi" w:hAnsiTheme="minorHAnsi" w:cstheme="minorHAnsi"/>
-        </w:rPr>
-        <w:t>5</w:t>
+        <w:t>PC1</w:t>
+      </w:r>
+    </w:p>
+    <w:p>
+      <w:pPr>
+        <w:pStyle w:val="ListParagraph"/>
+        <w:numPr>
+          <w:ilvl w:val="0"/>
+          <w:numId w:val="13"/>
+        </w:numPr>
+        <w:tabs>
+          <w:tab w:val="left" w:pos="1710"/>
+        </w:tabs>
+        <w:rPr>
+          <w:rFonts w:asciiTheme="minorHAnsi" w:hAnsiTheme="minorHAnsi" w:cstheme="minorHAnsi"/>
+        </w:rPr>
+      </w:pPr>
+      <w:r>
+        <w:rPr>
+          <w:rFonts w:asciiTheme="minorHAnsi" w:hAnsiTheme="minorHAnsi" w:cstheme="minorHAnsi"/>
+        </w:rPr>
+        <w:t>PC2</w:t>
+      </w:r>
+    </w:p>
+    <w:p>
+      <w:pPr>
+        <w:rPr>
+          <w:rFonts w:asciiTheme="minorHAnsi" w:hAnsiTheme="minorHAnsi" w:cstheme="minorHAnsi"/>
+        </w:rPr>
+      </w:pPr>
+    </w:p>
+    <w:p>
+      <w:pPr>
+        <w:tabs>
+          <w:tab w:val="left" w:pos="1730"/>
+        </w:tabs>
+        <w:rPr>
+          <w:rFonts w:asciiTheme="minorHAnsi" w:hAnsiTheme="minorHAnsi" w:cstheme="minorHAnsi"/>
+        </w:rPr>
+      </w:pPr>
+      <w:r>
+        <w:rPr>
+          <w:rFonts w:asciiTheme="minorHAnsi" w:hAnsiTheme="minorHAnsi" w:cstheme="minorHAnsi"/>
+        </w:rPr>
+        <w:t>Problem 4</w:t>
+      </w:r>
+      <w:r>
+        <w:rPr>
+          <w:rFonts w:asciiTheme="minorHAnsi" w:hAnsiTheme="minorHAnsi" w:cstheme="minorHAnsi"/>
+        </w:rPr>
+        <w:tab/>
+      </w:r>
+    </w:p>
+    <w:p>
+      <w:pPr>
+        <w:tabs>
+          <w:tab w:val="left" w:pos="1730"/>
+        </w:tabs>
+        <w:rPr>
+          <w:rFonts w:asciiTheme="minorHAnsi" w:hAnsiTheme="minorHAnsi" w:cstheme="minorHAnsi"/>
+        </w:rPr>
+      </w:pPr>
+      <w:r>
+        <w:rPr>
+          <w:rFonts w:asciiTheme="minorHAnsi" w:hAnsiTheme="minorHAnsi" w:cstheme="minorHAnsi"/>
+        </w:rPr>
+        <w:t>3. 10 x 10.</w:t>
+      </w:r>
+    </w:p>
+    <w:p>
+      <w:pPr>
+        <w:rPr>
+          <w:rFonts w:asciiTheme="minorHAnsi" w:hAnsiTheme="minorHAnsi" w:cstheme="minorHAnsi"/>
+        </w:rPr>
+      </w:pPr>
+    </w:p>
+    <w:p>
+      <w:pPr>
+        <w:tabs>
+          <w:tab w:val="left" w:pos="1710"/>
+        </w:tabs>
+        <w:rPr>
+          <w:rFonts w:asciiTheme="minorHAnsi" w:hAnsiTheme="minorHAnsi" w:cstheme="minorHAnsi"/>
+        </w:rPr>
+      </w:pPr>
+      <w:r>
+        <w:rPr>
+          <w:rFonts w:asciiTheme="minorHAnsi" w:hAnsiTheme="minorHAnsi" w:cstheme="minorHAnsi"/>
+        </w:rPr>
+        <w:t>Problem 5</w:t>
       </w:r>
     </w:p>
     <w:p>
@@ -1217,6 +1287,119 @@
     </w:lvl>
   </w:abstractNum>
   <w:abstractNum w:abstractNumId="10" w15:restartNumberingAfterBreak="0">
+    <w:nsid w:val="70F12681"/>
+    <w:multiLevelType w:val="hybridMultilevel"/>
+    <w:tmpl w:val="AC42F048"/>
+    <w:lvl w:ilvl="0" w:tplc="04090001">
+      <w:start w:val="1"/>
+      <w:numFmt w:val="bullet"/>
+      <w:lvlText w:val=""/>
+      <w:lvlJc w:val="left"/>
+      <w:pPr>
+        <w:ind w:left="720" w:hanging="360"/>
+      </w:pPr>
+      <w:rPr>
+        <w:rFonts w:ascii="Symbol" w:hAnsi="Symbol" w:hint="default"/>
+      </w:rPr>
+    </w:lvl>
+    <w:lvl w:ilvl="1" w:tplc="04090003" w:tentative="1">
+      <w:start w:val="1"/>
+      <w:numFmt w:val="bullet"/>
+      <w:lvlText w:val="o"/>
+      <w:lvlJc w:val="left"/>
+      <w:pPr>
+        <w:ind w:left="1440" w:hanging="360"/>
+      </w:pPr>
+      <w:rPr>
+        <w:rFonts w:ascii="Courier New" w:hAnsi="Courier New" w:hint="default"/>
+      </w:rPr>
+    </w:lvl>
+    <w:lvl w:ilvl="2" w:tplc="04090005" w:tentative="1">
+      <w:start w:val="1"/>
+      <w:numFmt w:val="bullet"/>
+      <w:lvlText w:val=""/>
+      <w:lvlJc w:val="left"/>
+      <w:pPr>
+        <w:ind w:left="2160" w:hanging="360"/>
+      </w:pPr>
+      <w:rPr>
+        <w:rFonts w:ascii="Wingdings" w:hAnsi="Wingdings" w:hint="default"/>
+      </w:rPr>
+    </w:lvl>
+    <w:lvl w:ilvl="3" w:tplc="04090001" w:tentative="1">
+      <w:start w:val="1"/>
+      <w:numFmt w:val="bullet"/>
+      <w:lvlText w:val=""/>
+      <w:lvlJc w:val="left"/>
+      <w:pPr>
+        <w:ind w:left="2880" w:hanging="360"/>
+      </w:pPr>
+      <w:rPr>
+        <w:rFonts w:ascii="Symbol" w:hAnsi="Symbol" w:hint="default"/>
+      </w:rPr>
+    </w:lvl>
+    <w:lvl w:ilvl="4" w:tplc="04090003" w:tentative="1">
+      <w:start w:val="1"/>
+      <w:numFmt w:val="bullet"/>
+      <w:lvlText w:val="o"/>
+      <w:lvlJc w:val="left"/>
+      <w:pPr>
+        <w:ind w:left="3600" w:hanging="360"/>
+      </w:pPr>
+      <w:rPr>
+        <w:rFonts w:ascii="Courier New" w:hAnsi="Courier New" w:hint="default"/>
+      </w:rPr>
+    </w:lvl>
+    <w:lvl w:ilvl="5" w:tplc="04090005" w:tentative="1">
+      <w:start w:val="1"/>
+      <w:numFmt w:val="bullet"/>
+      <w:lvlText w:val=""/>
+      <w:lvlJc w:val="left"/>
+      <w:pPr>
+        <w:ind w:left="4320" w:hanging="360"/>
+      </w:pPr>
+      <w:rPr>
+        <w:rFonts w:ascii="Wingdings" w:hAnsi="Wingdings" w:hint="default"/>
+      </w:rPr>
+    </w:lvl>
+    <w:lvl w:ilvl="6" w:tplc="04090001" w:tentative="1">
+      <w:start w:val="1"/>
+      <w:numFmt w:val="bullet"/>
+      <w:lvlText w:val=""/>
+      <w:lvlJc w:val="left"/>
+      <w:pPr>
+        <w:ind w:left="5040" w:hanging="360"/>
+      </w:pPr>
+      <w:rPr>
+        <w:rFonts w:ascii="Symbol" w:hAnsi="Symbol" w:hint="default"/>
+      </w:rPr>
+    </w:lvl>
+    <w:lvl w:ilvl="7" w:tplc="04090003" w:tentative="1">
+      <w:start w:val="1"/>
+      <w:numFmt w:val="bullet"/>
+      <w:lvlText w:val="o"/>
+      <w:lvlJc w:val="left"/>
+      <w:pPr>
+        <w:ind w:left="5760" w:hanging="360"/>
+      </w:pPr>
+      <w:rPr>
+        <w:rFonts w:ascii="Courier New" w:hAnsi="Courier New" w:hint="default"/>
+      </w:rPr>
+    </w:lvl>
+    <w:lvl w:ilvl="8" w:tplc="04090005" w:tentative="1">
+      <w:start w:val="1"/>
+      <w:numFmt w:val="bullet"/>
+      <w:lvlText w:val=""/>
+      <w:lvlJc w:val="left"/>
+      <w:pPr>
+        <w:ind w:left="6480" w:hanging="360"/>
+      </w:pPr>
+      <w:rPr>
+        <w:rFonts w:ascii="Wingdings" w:hAnsi="Wingdings" w:hint="default"/>
+      </w:rPr>
+    </w:lvl>
+  </w:abstractNum>
+  <w:abstractNum w:abstractNumId="11" w15:restartNumberingAfterBreak="0">
     <w:nsid w:val="766E3417"/>
     <w:multiLevelType w:val="hybridMultilevel"/>
     <w:tmpl w:val="83667CB4"/>
@@ -1305,7 +1488,7 @@
       </w:pPr>
     </w:lvl>
   </w:abstractNum>
-  <w:abstractNum w:abstractNumId="11" w15:restartNumberingAfterBreak="0">
+  <w:abstractNum w:abstractNumId="12" w15:restartNumberingAfterBreak="0">
     <w:nsid w:val="76741693"/>
     <w:multiLevelType w:val="hybridMultilevel"/>
     <w:tmpl w:val="36A845CC"/>
@@ -1410,7 +1593,7 @@
     <w:abstractNumId w:val="1"/>
   </w:num>
   <w:num w:numId="6" w16cid:durableId="1703359389">
-    <w:abstractNumId w:val="10"/>
+    <w:abstractNumId w:val="11"/>
   </w:num>
   <w:num w:numId="7" w16cid:durableId="1446844797">
     <w:abstractNumId w:val="5"/>
@@ -1419,7 +1602,7 @@
     <w:abstractNumId w:val="4"/>
   </w:num>
   <w:num w:numId="9" w16cid:durableId="636839973">
-    <w:abstractNumId w:val="11"/>
+    <w:abstractNumId w:val="12"/>
   </w:num>
   <w:num w:numId="10" w16cid:durableId="913318434">
     <w:abstractNumId w:val="9"/>
@@ -1429,6 +1612,9 @@
   </w:num>
   <w:num w:numId="12" w16cid:durableId="797146543">
     <w:abstractNumId w:val="2"/>
+  </w:num>
+  <w:num w:numId="13" w16cid:durableId="1605074344">
+    <w:abstractNumId w:val="10"/>
   </w:num>
 </w:numbering>
 </file>

</xml_diff>